<commit_message>
Minutes for meeting 2.08.2018.
</commit_message>
<xml_diff>
--- a/documents/Meetings/20180802 - Meeting Minutes.docx
+++ b/documents/Meetings/20180802 - Meeting Minutes.docx
@@ -18,6 +18,11 @@
       <w:r>
         <w:t xml:space="preserve">Date: </w:t>
       </w:r>
+      <w:r>
+        <w:t>0</w:t>
+      </w:r>
+      <w:bookmarkStart w:id="0" w:name="_GoBack"/>
+      <w:bookmarkEnd w:id="0"/>
       <w:r>
         <w:t>2/08</w:t>
       </w:r>
@@ -64,10 +69,7 @@
         <w:t>McKellar</w:t>
       </w:r>
       <w:r>
-        <w:t xml:space="preserve">, </w:t>
-      </w:r>
-      <w:r>
-        <w:t xml:space="preserve">Leonard </w:t>
+        <w:t xml:space="preserve">, Leonard </w:t>
       </w:r>
       <w:proofErr w:type="spellStart"/>
       <w:r>
@@ -117,7 +119,7 @@
                 <w:szCs w:val="22"/>
               </w:rPr>
             </w:pPr>
-            <w:bookmarkStart w:id="0" w:name="_Hlk508207534"/>
+            <w:bookmarkStart w:id="1" w:name="_Hlk508207534"/>
             <w:r>
               <w:rPr>
                 <w:sz w:val="22"/>
@@ -296,12 +298,7 @@
               </w:numPr>
             </w:pPr>
             <w:r>
-              <w:t>Worker use</w:t>
-            </w:r>
-            <w:bookmarkStart w:id="1" w:name="_GoBack"/>
-            <w:bookmarkEnd w:id="1"/>
-            <w:r>
-              <w:t xml:space="preserve"> case</w:t>
+              <w:t>Worker use case</w:t>
             </w:r>
           </w:p>
         </w:tc>
@@ -359,7 +356,7 @@
           </w:p>
         </w:tc>
       </w:tr>
-      <w:bookmarkEnd w:id="0"/>
+      <w:bookmarkEnd w:id="1"/>
     </w:tbl>
     <w:p/>
     <w:p>
@@ -2690,7 +2687,7 @@
 </file>
 
 <file path=customXml/itemProps1.xml><?xml version="1.0" encoding="utf-8"?>
-<ds:datastoreItem xmlns:ds="http://schemas.openxmlformats.org/officeDocument/2006/customXml" ds:itemID="{CEF25175-7E07-43DD-B407-239DC06BE07D}">
+<ds:datastoreItem xmlns:ds="http://schemas.openxmlformats.org/officeDocument/2006/customXml" ds:itemID="{83242B9D-BCFD-4514-8D07-0EA4DFF95DED}">
   <ds:schemaRefs>
     <ds:schemaRef ds:uri="http://schemas.openxmlformats.org/officeDocument/2006/bibliography"/>
   </ds:schemaRefs>

</xml_diff>